<commit_message>
Screen Flash and finish chamer and flag added
</commit_message>
<xml_diff>
--- a/Minigolf Gamedesign Dokument.docx
+++ b/Minigolf Gamedesign Dokument.docx
@@ -13,18 +13,79 @@
         <w:t>Kurze Beschreibung des Spiels</w:t>
       </w:r>
       <w:r>
-        <w:t xml:space="preserve"> blah spielobjekte, blah warum ich normale gravitation und rollmode gemacht habe</w:t>
+        <w:t xml:space="preserve"> </w:t>
+      </w:r>
+      <w:proofErr w:type="spellStart"/>
+      <w:r>
+        <w:t>blah</w:t>
+      </w:r>
+      <w:proofErr w:type="spellEnd"/>
+      <w:r>
+        <w:t xml:space="preserve"> </w:t>
+      </w:r>
+      <w:proofErr w:type="spellStart"/>
+      <w:r>
+        <w:t>spielobjekte</w:t>
+      </w:r>
+      <w:proofErr w:type="spellEnd"/>
+      <w:r>
+        <w:t xml:space="preserve">, </w:t>
+      </w:r>
+      <w:proofErr w:type="spellStart"/>
+      <w:r>
+        <w:t>blah</w:t>
+      </w:r>
+      <w:proofErr w:type="spellEnd"/>
+      <w:r>
+        <w:t xml:space="preserve"> warum ich normale </w:t>
+      </w:r>
+      <w:proofErr w:type="spellStart"/>
+      <w:r>
+        <w:t>gravitation</w:t>
+      </w:r>
+      <w:proofErr w:type="spellEnd"/>
+      <w:r>
+        <w:t xml:space="preserve"> und </w:t>
+      </w:r>
+      <w:proofErr w:type="spellStart"/>
+      <w:r>
+        <w:t>rollmode</w:t>
+      </w:r>
+      <w:proofErr w:type="spellEnd"/>
+      <w:r>
+        <w:t xml:space="preserve"> gemacht habe</w:t>
       </w:r>
     </w:p>
     <w:p>
       <w:r>
-        <w:t>-blah Volumentrigger</w:t>
+        <w:t>-</w:t>
+      </w:r>
+      <w:proofErr w:type="spellStart"/>
+      <w:r>
+        <w:t>blah</w:t>
+      </w:r>
+      <w:proofErr w:type="spellEnd"/>
+      <w:r>
+        <w:t xml:space="preserve"> Volumentrigger</w:t>
       </w:r>
     </w:p>
     <w:p>
       <w:r>
-        <w:t>-blah einfache trackerweiterung</w:t>
-      </w:r>
+        <w:t>-</w:t>
+      </w:r>
+      <w:proofErr w:type="spellStart"/>
+      <w:r>
+        <w:t>blah</w:t>
+      </w:r>
+      <w:proofErr w:type="spellEnd"/>
+      <w:r>
+        <w:t xml:space="preserve"> einfache </w:t>
+      </w:r>
+      <w:proofErr w:type="spellStart"/>
+      <w:r>
+        <w:t>trackerweiterung</w:t>
+      </w:r>
+      <w:proofErr w:type="spellEnd"/>
     </w:p>
     <w:p/>
     <w:p/>
@@ -55,94 +116,51 @@
         <w:rPr>
           <w:lang w:val="en-US"/>
         </w:rPr>
-        <w:t>-</w:t>
-      </w:r>
-      <w:r>
-        <w:rPr>
-          <w:lang w:val="en-US"/>
-        </w:rPr>
-        <w:t>Welcome</w:t>
-      </w:r>
-      <w:r>
-        <w:rPr>
-          <w:lang w:val="en-US"/>
-        </w:rPr>
-        <w:t xml:space="preserve"> Screen Mausrad</w:t>
+        <w:t>-Fix End Screen (Text, Replay Button)</w:t>
       </w:r>
     </w:p>
     <w:p>
-      <w:pPr>
-        <w:rPr>
-          <w:lang w:val="en-US"/>
-        </w:rPr>
-      </w:pPr>
-      <w:r>
-        <w:rPr>
-          <w:lang w:val="en-US"/>
-        </w:rPr>
-        <w:t>-Fall of Map Message oder Effekt</w:t>
+      <w:r>
+        <w:t>-Explosion Element einbauen.</w:t>
       </w:r>
       <w:bookmarkStart w:id="0" w:name="_GoBack"/>
       <w:bookmarkEnd w:id="0"/>
     </w:p>
     <w:p>
-      <w:pPr>
-        <w:rPr>
-          <w:lang w:val="en-US"/>
-        </w:rPr>
-      </w:pPr>
-      <w:r>
-        <w:rPr>
-          <w:lang w:val="en-US"/>
-        </w:rPr>
-        <w:t>-Fix End Screen (Text, Replay Button)</w:t>
+      <w:r>
+        <w:t>-Sound</w:t>
       </w:r>
     </w:p>
     <w:p>
-      <w:pPr>
-        <w:rPr>
-          <w:lang w:val="en-US"/>
-        </w:rPr>
-      </w:pPr>
-      <w:r>
-        <w:rPr>
-          <w:lang w:val="en-US"/>
-        </w:rPr>
-        <w:t>-Explosion Element einbauen.</w:t>
-      </w:r>
-    </w:p>
-    <w:p>
-      <w:pPr>
-        <w:rPr>
-          <w:lang w:val="en-US"/>
-        </w:rPr>
-      </w:pPr>
-      <w:r>
-        <w:rPr>
-          <w:lang w:val="en-US"/>
-        </w:rPr>
-        <w:t>-Fähnchen für das Ende</w:t>
-      </w:r>
-    </w:p>
-    <w:p>
-      <w:pPr>
-        <w:rPr>
-          <w:lang w:val="en-US"/>
-        </w:rPr>
-      </w:pPr>
-      <w:r>
-        <w:rPr>
-          <w:lang w:val="en-US"/>
-        </w:rPr>
-        <w:t>-Sound</w:t>
-      </w:r>
-    </w:p>
-    <w:p>
-      <w:r>
-        <w:t>-Nochmals Trackobjekte automatisch einscannen probieren</w:t>
-      </w:r>
-      <w:r>
-        <w:t xml:space="preserve"> (dann im ggd erwähnen bezüglich einfacher erweiterbarkeit)</w:t>
+      <w:r>
+        <w:t xml:space="preserve">-Nochmals </w:t>
+      </w:r>
+      <w:proofErr w:type="spellStart"/>
+      <w:r>
+        <w:t>Trackobjekte</w:t>
+      </w:r>
+      <w:proofErr w:type="spellEnd"/>
+      <w:r>
+        <w:t xml:space="preserve"> automatisch einscannen probieren</w:t>
+      </w:r>
+      <w:r>
+        <w:t xml:space="preserve"> (dann im </w:t>
+      </w:r>
+      <w:proofErr w:type="spellStart"/>
+      <w:r>
+        <w:t>ggd</w:t>
+      </w:r>
+      <w:proofErr w:type="spellEnd"/>
+      <w:r>
+        <w:t xml:space="preserve"> erwähnen bezüglich einfacher </w:t>
+      </w:r>
+      <w:proofErr w:type="spellStart"/>
+      <w:r>
+        <w:t>erweiterbarkeit</w:t>
+      </w:r>
+      <w:proofErr w:type="spellEnd"/>
+      <w:r>
+        <w:t>)</w:t>
       </w:r>
     </w:p>
     <w:sectPr>

</xml_diff>

<commit_message>
Bumper and trampoline added, project cleanup
</commit_message>
<xml_diff>
--- a/Minigolf Gamedesign Dokument.docx
+++ b/Minigolf Gamedesign Dokument.docx
@@ -13,84 +13,80 @@
         <w:t>Kurze Beschreibung des Spiels</w:t>
       </w:r>
       <w:r>
-        <w:t xml:space="preserve"> </w:t>
-      </w:r>
-      <w:proofErr w:type="spellStart"/>
-      <w:r>
-        <w:t>blah</w:t>
-      </w:r>
-      <w:proofErr w:type="spellEnd"/>
-      <w:r>
-        <w:t xml:space="preserve"> </w:t>
-      </w:r>
-      <w:proofErr w:type="spellStart"/>
-      <w:r>
-        <w:t>spielobjekte</w:t>
-      </w:r>
-      <w:proofErr w:type="spellEnd"/>
-      <w:r>
-        <w:t xml:space="preserve">, </w:t>
-      </w:r>
-      <w:proofErr w:type="spellStart"/>
-      <w:r>
-        <w:t>blah</w:t>
-      </w:r>
-      <w:proofErr w:type="spellEnd"/>
-      <w:r>
-        <w:t xml:space="preserve"> warum ich normale </w:t>
-      </w:r>
-      <w:proofErr w:type="spellStart"/>
-      <w:r>
-        <w:t>gravitation</w:t>
-      </w:r>
-      <w:proofErr w:type="spellEnd"/>
-      <w:r>
-        <w:t xml:space="preserve"> und </w:t>
-      </w:r>
-      <w:proofErr w:type="spellStart"/>
-      <w:r>
-        <w:t>rollmode</w:t>
-      </w:r>
-      <w:proofErr w:type="spellEnd"/>
-      <w:r>
-        <w:t xml:space="preserve"> gemacht habe</w:t>
-      </w:r>
-    </w:p>
-    <w:p>
-      <w:r>
-        <w:t>-</w:t>
-      </w:r>
-      <w:proofErr w:type="spellStart"/>
-      <w:r>
-        <w:t>blah</w:t>
-      </w:r>
-      <w:proofErr w:type="spellEnd"/>
-      <w:r>
-        <w:t xml:space="preserve"> Volumentrigger</w:t>
-      </w:r>
-    </w:p>
-    <w:p>
-      <w:r>
-        <w:t>-</w:t>
-      </w:r>
-      <w:proofErr w:type="spellStart"/>
-      <w:r>
-        <w:t>blah</w:t>
-      </w:r>
-      <w:proofErr w:type="spellEnd"/>
-      <w:r>
-        <w:t xml:space="preserve"> einfache </w:t>
-      </w:r>
-      <w:proofErr w:type="spellStart"/>
-      <w:r>
-        <w:t>trackerweiterung</w:t>
-      </w:r>
-      <w:proofErr w:type="spellEnd"/>
+        <w:t xml:space="preserve"> blah spielobjekte, blah warum ich normale gravitation und rollmode gemacht habe</w:t>
+      </w:r>
+    </w:p>
+    <w:p>
+      <w:r>
+        <w:t>-blah Volumentrigger</w:t>
+      </w:r>
+    </w:p>
+    <w:p>
+      <w:r>
+        <w:t>-blah einfache trackerweiterung</w:t>
+      </w:r>
+    </w:p>
+    <w:p/>
+    <w:p>
+      <w:pPr>
+        <w:rPr>
+          <w:b/>
+          <w:sz w:val="24"/>
+          <w:szCs w:val="24"/>
+        </w:rPr>
+      </w:pPr>
+      <w:r>
+        <w:rPr>
+          <w:b/>
+          <w:sz w:val="24"/>
+          <w:szCs w:val="24"/>
+        </w:rPr>
+        <w:t>Physikalische Objekte</w:t>
+      </w:r>
+    </w:p>
+    <w:p>
+      <w:r>
+        <w:t>Spielball</w:t>
+      </w:r>
+    </w:p>
+    <w:p>
+      <w:r>
+        <w:t>Boxen</w:t>
+      </w:r>
+    </w:p>
+    <w:p>
+      <w:r>
+        <w:t>Trampolin</w:t>
+      </w:r>
+      <w:bookmarkStart w:id="0" w:name="_GoBack"/>
+      <w:bookmarkEnd w:id="0"/>
     </w:p>
     <w:p/>
     <w:p/>
     <w:p/>
     <w:p/>
+    <w:p>
+      <w:pPr>
+        <w:rPr>
+          <w:b/>
+          <w:sz w:val="24"/>
+          <w:szCs w:val="24"/>
+        </w:rPr>
+      </w:pPr>
+      <w:r>
+        <w:rPr>
+          <w:b/>
+          <w:sz w:val="24"/>
+          <w:szCs w:val="24"/>
+        </w:rPr>
+        <w:t>Einfache Erweiterbarkeit</w:t>
+      </w:r>
+    </w:p>
+    <w:p>
+      <w:r>
+        <w:t>Der Golf-Kurs ist sehr einfach erweiterbar, kann man kann einfach die „Course“ Prefabs in die Scene ziehen und wie gewünscht positionieren oder verändern. Das Spiel sucht zum Start selbstständig alle Boxen in der Scene und speichert diese als Bounds in einer Liste für die Kollision.</w:t>
+      </w:r>
+    </w:p>
     <w:p/>
     <w:p/>
     <w:p>
@@ -123,44 +119,13 @@
       <w:r>
         <w:t>-Explosion Element einbauen.</w:t>
       </w:r>
-      <w:bookmarkStart w:id="0" w:name="_GoBack"/>
-      <w:bookmarkEnd w:id="0"/>
+      <w:r>
+        <w:t xml:space="preserve"> (Trampolin)</w:t>
+      </w:r>
     </w:p>
     <w:p>
       <w:r>
         <w:t>-Sound</w:t>
-      </w:r>
-    </w:p>
-    <w:p>
-      <w:r>
-        <w:t xml:space="preserve">-Nochmals </w:t>
-      </w:r>
-      <w:proofErr w:type="spellStart"/>
-      <w:r>
-        <w:t>Trackobjekte</w:t>
-      </w:r>
-      <w:proofErr w:type="spellEnd"/>
-      <w:r>
-        <w:t xml:space="preserve"> automatisch einscannen probieren</w:t>
-      </w:r>
-      <w:r>
-        <w:t xml:space="preserve"> (dann im </w:t>
-      </w:r>
-      <w:proofErr w:type="spellStart"/>
-      <w:r>
-        <w:t>ggd</w:t>
-      </w:r>
-      <w:proofErr w:type="spellEnd"/>
-      <w:r>
-        <w:t xml:space="preserve"> erwähnen bezüglich einfacher </w:t>
-      </w:r>
-      <w:proofErr w:type="spellStart"/>
-      <w:r>
-        <w:t>erweiterbarkeit</w:t>
-      </w:r>
-      <w:proofErr w:type="spellEnd"/>
-      <w:r>
-        <w:t>)</w:t>
       </w:r>
     </w:p>
     <w:sectPr>

</xml_diff>

<commit_message>
New color palette and shader adjustments
</commit_message>
<xml_diff>
--- a/Minigolf Gamedesign Dokument.docx
+++ b/Minigolf Gamedesign Dokument.docx
@@ -3,29 +3,242 @@
 <w:document xmlns:wpc="http://schemas.microsoft.com/office/word/2010/wordprocessingCanvas" xmlns:mc="http://schemas.openxmlformats.org/markup-compatibility/2006" xmlns:o="urn:schemas-microsoft-com:office:office" xmlns:r="http://schemas.openxmlformats.org/officeDocument/2006/relationships" xmlns:m="http://schemas.openxmlformats.org/officeDocument/2006/math" xmlns:v="urn:schemas-microsoft-com:vml" xmlns:wp14="http://schemas.microsoft.com/office/word/2010/wordprocessingDrawing" xmlns:wp="http://schemas.openxmlformats.org/drawingml/2006/wordprocessingDrawing" xmlns:w10="urn:schemas-microsoft-com:office:word" xmlns:w="http://schemas.openxmlformats.org/wordprocessingml/2006/main" xmlns:w14="http://schemas.microsoft.com/office/word/2010/wordml" xmlns:wpg="http://schemas.microsoft.com/office/word/2010/wordprocessingGroup" xmlns:wpi="http://schemas.microsoft.com/office/word/2010/wordprocessingInk" xmlns:wne="http://schemas.microsoft.com/office/word/2006/wordml" xmlns:wps="http://schemas.microsoft.com/office/word/2010/wordprocessingShape" mc:Ignorable="w14 wp14">
   <w:body>
     <w:p>
-      <w:r>
+      <w:pPr>
+        <w:rPr>
+          <w:b/>
+          <w:sz w:val="28"/>
+          <w:szCs w:val="28"/>
+        </w:rPr>
+      </w:pPr>
+      <w:r>
+        <w:rPr>
+          <w:b/>
+          <w:sz w:val="28"/>
+          <w:szCs w:val="28"/>
+        </w:rPr>
         <w:t>Space Golf</w:t>
       </w:r>
+      <w:r>
+        <w:rPr>
+          <w:b/>
+          <w:sz w:val="28"/>
+          <w:szCs w:val="28"/>
+        </w:rPr>
+        <w:t xml:space="preserve"> – Game Design Dokument</w:t>
+      </w:r>
+      <w:r>
+        <w:rPr>
+          <w:b/>
+          <w:sz w:val="28"/>
+          <w:szCs w:val="28"/>
+        </w:rPr>
+        <w:t xml:space="preserve"> </w:t>
+      </w:r>
+    </w:p>
+    <w:p>
+      <w:pPr>
+        <w:rPr>
+          <w:b/>
+          <w:sz w:val="28"/>
+          <w:szCs w:val="28"/>
+        </w:rPr>
+      </w:pPr>
+    </w:p>
+    <w:p>
+      <w:r>
+        <w:t xml:space="preserve">Space Golf ist ein Spiel welches eine realistische Spielephysik von einem </w:t>
+      </w:r>
+      <w:r>
+        <w:t xml:space="preserve">Golfball </w:t>
+      </w:r>
+      <w:r>
+        <w:t>simuliert und mit einem eigenen Kollisionssystem arbeitet.</w:t>
+      </w:r>
+      <w:r>
+        <w:t xml:space="preserve"> </w:t>
+      </w:r>
+      <w:r>
+        <w:t>Das Ziel ist es, den Spielball über einen Hin</w:t>
+      </w:r>
+      <w:r>
+        <w:t>derniskurs ins Ziel zu führen. W</w:t>
+      </w:r>
+      <w:r>
+        <w:t xml:space="preserve">enn der Ball hinunterfällt, fängt man </w:t>
+      </w:r>
+      <w:r>
+        <w:t xml:space="preserve">wieder </w:t>
+      </w:r>
+      <w:r>
+        <w:t xml:space="preserve">beim letzten Checkpoint an. </w:t>
+      </w:r>
+      <w:r>
+        <w:t>Um ein</w:t>
+      </w:r>
+      <w:r>
+        <w:t xml:space="preserve">e natürliche Ballphysik </w:t>
+      </w:r>
+      <w:r>
+        <w:t xml:space="preserve">zu ermöglichen, hat der Ball zwei Physikmodi: </w:t>
+      </w:r>
+    </w:p>
+    <w:p>
+      <w:pPr>
+        <w:pStyle w:val="Listenabsatz"/>
+        <w:numPr>
+          <w:ilvl w:val="0"/>
+          <w:numId w:val="1"/>
+        </w:numPr>
+      </w:pPr>
+      <w:r>
+        <w:t xml:space="preserve">Normale Schwerkraft-Berechnung  </w:t>
+      </w:r>
+      <w:r>
+        <w:t>im freien Fall mit korrektem Abprall-Verhalten.</w:t>
+      </w:r>
+    </w:p>
+    <w:p>
+      <w:pPr>
+        <w:pStyle w:val="Listenabsatz"/>
+        <w:numPr>
+          <w:ilvl w:val="0"/>
+          <w:numId w:val="1"/>
+        </w:numPr>
+      </w:pPr>
+      <w:r>
+        <w:t>Die Roll-Physik, diese kommt zum Zuge, wenn der Ball steht und man einen Abschlag macht. Die Schwerkraft wird abgeschaltet, ein realistischer Reibungswert verlangsamt die Kugel mit der Zeit und der Abprall wird nur in der Horizontalen berechnet. Sobald der Ball keinen Boden mehr unter sich hat, wird wieder auf Modus A) mit normaler Schwerkraft umgeschaltet.</w:t>
+      </w:r>
+    </w:p>
+    <w:p>
+      <w:pPr>
+        <w:pStyle w:val="Listenabsatz"/>
+      </w:pPr>
+    </w:p>
+    <w:p>
+      <w:pPr>
+        <w:rPr>
+          <w:b/>
+        </w:rPr>
+      </w:pPr>
+      <w:r>
+        <w:rPr>
+          <w:b/>
+        </w:rPr>
+        <w:t>Physikalische Objekte</w:t>
+      </w:r>
+    </w:p>
+    <w:p>
+      <w:pPr>
+        <w:ind w:left="1416" w:hanging="1416"/>
+      </w:pPr>
+      <w:r>
+        <w:t>Spielball</w:t>
+      </w:r>
+      <w:r>
+        <w:t xml:space="preserve"> </w:t>
+      </w:r>
+      <w:r>
+        <w:tab/>
+        <w:t>Beinhaltet das Physiksystem und die Kollisionserkennung anhand von einer Axis Aligned Bounding Box (AABB) Berechnung.</w:t>
+      </w:r>
+      <w:r>
+        <w:t xml:space="preserve"> Es reagiert physikalisch korrekt auf die statischen Levelobjekte.</w:t>
+      </w:r>
+      <w:r>
+        <w:t xml:space="preserve"> </w:t>
+      </w:r>
+      <w:r>
+        <w:t>Reibungskoeffizient 0,8.</w:t>
+      </w:r>
+    </w:p>
+    <w:p>
+      <w:pPr>
+        <w:ind w:left="1416" w:hanging="1416"/>
+      </w:pPr>
+      <w:r>
+        <w:t>Boxen</w:t>
+      </w:r>
+      <w:r>
+        <w:tab/>
+        <w:t>Die meisten Objekte im Level sind aus geraden Boxen erstellt worden, sie dienen als Träger für das Script welches aus den Meshes Bounds generiert und ins Kollisions-System lädt. Der Ball prallt physikalisch korrekt inkl. Schwerkraft an diesen Boxen ab.</w:t>
+      </w:r>
+      <w:r>
+        <w:t xml:space="preserve"> Reibungskoeffizie</w:t>
+      </w:r>
+      <w:r>
+        <w:t>nt 1,0 wobei der Koeffizient für jede Box einzeln eingestellt werden kann.</w:t>
+      </w:r>
+    </w:p>
+    <w:p>
+      <w:pPr>
+        <w:ind w:left="1416" w:hanging="1416"/>
+      </w:pPr>
+      <w:r>
+        <w:t>Trampolin</w:t>
+      </w:r>
+      <w:r>
+        <w:tab/>
+        <w:t>Besteht auch aus einer Box, hat jedoch den Reibungskoeffizient 2,0</w:t>
+      </w:r>
+      <w:r>
+        <w:t xml:space="preserve"> und ein anderes Material um es leichter zu unterscheiden</w:t>
+      </w:r>
+      <w:r>
+        <w:t xml:space="preserve">. </w:t>
+      </w:r>
+      <w:r>
+        <w:t>Mit dem Trampolin</w:t>
+      </w:r>
+      <w:r>
+        <w:t xml:space="preserve"> wird der Ball </w:t>
+      </w:r>
+      <w:r>
+        <w:t xml:space="preserve">bei einer Kollision </w:t>
+      </w:r>
+      <w:r>
+        <w:t>mit einer stärkeren Kraft abgestossen</w:t>
+      </w:r>
+      <w:r>
+        <w:t xml:space="preserve"> um grössere Abgründe zu überspringen</w:t>
+      </w:r>
+      <w:r>
+        <w:t>.</w:t>
+      </w:r>
+    </w:p>
+    <w:p>
+      <w:pPr>
+        <w:ind w:left="1416" w:hanging="1416"/>
+      </w:pPr>
+      <w:r>
+        <w:t>Bumper</w:t>
+      </w:r>
+      <w:r>
+        <w:tab/>
+      </w:r>
     </w:p>
     <w:p/>
-    <w:p>
-      <w:r>
-        <w:t>Kurze Beschreibung des Spiels</w:t>
-      </w:r>
-      <w:r>
-        <w:t xml:space="preserve"> blah spielobjekte, blah warum ich normale gravitation und rollmode gemacht habe</w:t>
-      </w:r>
-    </w:p>
-    <w:p>
-      <w:r>
-        <w:t>-blah Volumentrigger</w:t>
-      </w:r>
-    </w:p>
+    <w:p/>
+    <w:p>
+      <w:pPr>
+        <w:rPr>
+          <w:b/>
+        </w:rPr>
+      </w:pPr>
+      <w:r>
+        <w:rPr>
+          <w:b/>
+        </w:rPr>
+        <w:t>Volumentrigger</w:t>
+      </w:r>
+    </w:p>
+    <w:p/>
     <w:p>
       <w:r>
         <w:t>-blah einfache trackerweiterung</w:t>
       </w:r>
     </w:p>
+    <w:p/>
+    <w:p/>
     <w:p/>
     <w:p>
       <w:pPr>
@@ -41,92 +254,54 @@
           <w:sz w:val="24"/>
           <w:szCs w:val="24"/>
         </w:rPr>
-        <w:t>Physikalische Objekte</w:t>
-      </w:r>
-    </w:p>
-    <w:p>
-      <w:r>
-        <w:t>Spielball</w:t>
-      </w:r>
-    </w:p>
-    <w:p>
-      <w:r>
-        <w:t>Boxen</w:t>
-      </w:r>
-    </w:p>
-    <w:p>
-      <w:r>
-        <w:t>Trampolin</w:t>
+        <w:lastRenderedPageBreak/>
+        <w:t>Einfache Erweiterbarkeit</w:t>
+      </w:r>
+    </w:p>
+    <w:p>
+      <w:r>
+        <w:t xml:space="preserve">Der Golf-Kurs ist sehr einfach erweiterbar, kann man kann einfach die „Course“ Prefabs in die Scene ziehen und wie gewünscht positionieren oder </w:t>
+      </w:r>
+      <w:r>
+        <w:t>skalieren</w:t>
+      </w:r>
+      <w:r>
+        <w:t>. Das Spiel sucht zum Start selbstständig alle Boxen in der Scene und speichert diese als Bounds in einer Liste für die Kollision.</w:t>
+      </w:r>
+    </w:p>
+    <w:p/>
+    <w:p/>
+    <w:p>
+      <w:r>
+        <w:t>To Do:</w:t>
+      </w:r>
+    </w:p>
+    <w:p>
+      <w:r>
+        <w:t>-Fix End Screen (Text, Replay Button)</w:t>
+      </w:r>
+    </w:p>
+    <w:p>
+      <w:r>
+        <w:t>-Sound</w:t>
+      </w:r>
+    </w:p>
+    <w:p>
+      <w:r>
+        <w:t>-Escape Menu Einbauen (Zahnrad logo)</w:t>
+      </w:r>
+    </w:p>
+    <w:p>
+      <w:r>
+        <w:t>-Zugnummer einbauen und beim Endscreen ausgeben</w:t>
+      </w:r>
+    </w:p>
+    <w:p>
+      <w:r>
+        <w:t>-Ende auf die andere Seite bauen da sonst viel zu einfach.</w:t>
       </w:r>
       <w:bookmarkStart w:id="0" w:name="_GoBack"/>
       <w:bookmarkEnd w:id="0"/>
-    </w:p>
-    <w:p/>
-    <w:p/>
-    <w:p/>
-    <w:p/>
-    <w:p>
-      <w:pPr>
-        <w:rPr>
-          <w:b/>
-          <w:sz w:val="24"/>
-          <w:szCs w:val="24"/>
-        </w:rPr>
-      </w:pPr>
-      <w:r>
-        <w:rPr>
-          <w:b/>
-          <w:sz w:val="24"/>
-          <w:szCs w:val="24"/>
-        </w:rPr>
-        <w:t>Einfache Erweiterbarkeit</w:t>
-      </w:r>
-    </w:p>
-    <w:p>
-      <w:r>
-        <w:t>Der Golf-Kurs ist sehr einfach erweiterbar, kann man kann einfach die „Course“ Prefabs in die Scene ziehen und wie gewünscht positionieren oder verändern. Das Spiel sucht zum Start selbstständig alle Boxen in der Scene und speichert diese als Bounds in einer Liste für die Kollision.</w:t>
-      </w:r>
-    </w:p>
-    <w:p/>
-    <w:p/>
-    <w:p>
-      <w:pPr>
-        <w:rPr>
-          <w:lang w:val="en-US"/>
-        </w:rPr>
-      </w:pPr>
-      <w:r>
-        <w:rPr>
-          <w:lang w:val="en-US"/>
-        </w:rPr>
-        <w:t>To Do:</w:t>
-      </w:r>
-    </w:p>
-    <w:p>
-      <w:pPr>
-        <w:rPr>
-          <w:lang w:val="en-US"/>
-        </w:rPr>
-      </w:pPr>
-      <w:r>
-        <w:rPr>
-          <w:lang w:val="en-US"/>
-        </w:rPr>
-        <w:t>-Fix End Screen (Text, Replay Button)</w:t>
-      </w:r>
-    </w:p>
-    <w:p>
-      <w:r>
-        <w:t>-Explosion Element einbauen.</w:t>
-      </w:r>
-      <w:r>
-        <w:t xml:space="preserve"> (Trampolin)</w:t>
-      </w:r>
-    </w:p>
-    <w:p>
-      <w:r>
-        <w:t>-Sound</w:t>
-      </w:r>
     </w:p>
     <w:sectPr>
       <w:pgSz w:w="11906" w:h="16838"/>
@@ -136,6 +311,103 @@
     </w:sectPr>
   </w:body>
 </w:document>
+</file>
+
+<file path=word/numbering.xml><?xml version="1.0" encoding="utf-8"?>
+<w:numbering xmlns:wpc="http://schemas.microsoft.com/office/word/2010/wordprocessingCanvas" xmlns:mc="http://schemas.openxmlformats.org/markup-compatibility/2006" xmlns:o="urn:schemas-microsoft-com:office:office" xmlns:r="http://schemas.openxmlformats.org/officeDocument/2006/relationships" xmlns:m="http://schemas.openxmlformats.org/officeDocument/2006/math" xmlns:v="urn:schemas-microsoft-com:vml" xmlns:wp14="http://schemas.microsoft.com/office/word/2010/wordprocessingDrawing" xmlns:wp="http://schemas.openxmlformats.org/drawingml/2006/wordprocessingDrawing" xmlns:w10="urn:schemas-microsoft-com:office:word" xmlns:w="http://schemas.openxmlformats.org/wordprocessingml/2006/main" xmlns:w14="http://schemas.microsoft.com/office/word/2010/wordml" xmlns:wpg="http://schemas.microsoft.com/office/word/2010/wordprocessingGroup" xmlns:wpi="http://schemas.microsoft.com/office/word/2010/wordprocessingInk" xmlns:wne="http://schemas.microsoft.com/office/word/2006/wordml" xmlns:wps="http://schemas.microsoft.com/office/word/2010/wordprocessingShape" mc:Ignorable="w14 wp14">
+  <w:abstractNum w:abstractNumId="0">
+    <w:nsid w:val="6F2406E8"/>
+    <w:multiLevelType w:val="hybridMultilevel"/>
+    <w:tmpl w:val="793676D2"/>
+    <w:lvl w:ilvl="0" w:tplc="2DBCDB52">
+      <w:start w:val="1"/>
+      <w:numFmt w:val="upperLetter"/>
+      <w:lvlText w:val="%1)"/>
+      <w:lvlJc w:val="left"/>
+      <w:pPr>
+        <w:ind w:left="720" w:hanging="360"/>
+      </w:pPr>
+      <w:rPr>
+        <w:rFonts w:hint="default"/>
+      </w:rPr>
+    </w:lvl>
+    <w:lvl w:ilvl="1" w:tplc="08070019" w:tentative="1">
+      <w:start w:val="1"/>
+      <w:numFmt w:val="lowerLetter"/>
+      <w:lvlText w:val="%2."/>
+      <w:lvlJc w:val="left"/>
+      <w:pPr>
+        <w:ind w:left="1440" w:hanging="360"/>
+      </w:pPr>
+    </w:lvl>
+    <w:lvl w:ilvl="2" w:tplc="0807001B" w:tentative="1">
+      <w:start w:val="1"/>
+      <w:numFmt w:val="lowerRoman"/>
+      <w:lvlText w:val="%3."/>
+      <w:lvlJc w:val="right"/>
+      <w:pPr>
+        <w:ind w:left="2160" w:hanging="180"/>
+      </w:pPr>
+    </w:lvl>
+    <w:lvl w:ilvl="3" w:tplc="0807000F" w:tentative="1">
+      <w:start w:val="1"/>
+      <w:numFmt w:val="decimal"/>
+      <w:lvlText w:val="%4."/>
+      <w:lvlJc w:val="left"/>
+      <w:pPr>
+        <w:ind w:left="2880" w:hanging="360"/>
+      </w:pPr>
+    </w:lvl>
+    <w:lvl w:ilvl="4" w:tplc="08070019" w:tentative="1">
+      <w:start w:val="1"/>
+      <w:numFmt w:val="lowerLetter"/>
+      <w:lvlText w:val="%5."/>
+      <w:lvlJc w:val="left"/>
+      <w:pPr>
+        <w:ind w:left="3600" w:hanging="360"/>
+      </w:pPr>
+    </w:lvl>
+    <w:lvl w:ilvl="5" w:tplc="0807001B" w:tentative="1">
+      <w:start w:val="1"/>
+      <w:numFmt w:val="lowerRoman"/>
+      <w:lvlText w:val="%6."/>
+      <w:lvlJc w:val="right"/>
+      <w:pPr>
+        <w:ind w:left="4320" w:hanging="180"/>
+      </w:pPr>
+    </w:lvl>
+    <w:lvl w:ilvl="6" w:tplc="0807000F" w:tentative="1">
+      <w:start w:val="1"/>
+      <w:numFmt w:val="decimal"/>
+      <w:lvlText w:val="%7."/>
+      <w:lvlJc w:val="left"/>
+      <w:pPr>
+        <w:ind w:left="5040" w:hanging="360"/>
+      </w:pPr>
+    </w:lvl>
+    <w:lvl w:ilvl="7" w:tplc="08070019" w:tentative="1">
+      <w:start w:val="1"/>
+      <w:numFmt w:val="lowerLetter"/>
+      <w:lvlText w:val="%8."/>
+      <w:lvlJc w:val="left"/>
+      <w:pPr>
+        <w:ind w:left="5760" w:hanging="360"/>
+      </w:pPr>
+    </w:lvl>
+    <w:lvl w:ilvl="8" w:tplc="0807001B" w:tentative="1">
+      <w:start w:val="1"/>
+      <w:numFmt w:val="lowerRoman"/>
+      <w:lvlText w:val="%9."/>
+      <w:lvlJc w:val="right"/>
+      <w:pPr>
+        <w:ind w:left="6480" w:hanging="180"/>
+      </w:pPr>
+    </w:lvl>
+  </w:abstractNum>
+  <w:num w:numId="1">
+    <w:abstractNumId w:val="0"/>
+  </w:num>
+</w:numbering>
 </file>
 
 <file path=word/styles.xml><?xml version="1.0" encoding="utf-8"?>
@@ -325,6 +597,17 @@
     <w:semiHidden/>
     <w:unhideWhenUsed/>
   </w:style>
+  <w:style w:type="paragraph" w:styleId="Listenabsatz">
+    <w:name w:val="List Paragraph"/>
+    <w:basedOn w:val="Standard"/>
+    <w:uiPriority w:val="34"/>
+    <w:qFormat/>
+    <w:rsid w:val="0087357D"/>
+    <w:pPr>
+      <w:ind w:left="720"/>
+      <w:contextualSpacing/>
+    </w:pPr>
+  </w:style>
 </w:styles>
 </file>
 
@@ -514,6 +797,17 @@
     <w:uiPriority w:val="99"/>
     <w:semiHidden/>
     <w:unhideWhenUsed/>
+  </w:style>
+  <w:style w:type="paragraph" w:styleId="Listenabsatz">
+    <w:name w:val="List Paragraph"/>
+    <w:basedOn w:val="Standard"/>
+    <w:uiPriority w:val="34"/>
+    <w:qFormat/>
+    <w:rsid w:val="0087357D"/>
+    <w:pPr>
+      <w:ind w:left="720"/>
+      <w:contextualSpacing/>
+    </w:pPr>
   </w:style>
 </w:styles>
 </file>

</xml_diff>

<commit_message>
A couple minor fixes and sound added
</commit_message>
<xml_diff>
--- a/Minigolf Gamedesign Dokument.docx
+++ b/Minigolf Gamedesign Dokument.docx
@@ -46,7 +46,13 @@
     </w:p>
     <w:p>
       <w:r>
-        <w:t xml:space="preserve">Space Golf ist ein Spiel welches eine realistische Spielephysik von einem </w:t>
+        <w:t>Space Golf ist ein Spiel</w:t>
+      </w:r>
+      <w:r>
+        <w:t>,</w:t>
+      </w:r>
+      <w:r>
+        <w:t xml:space="preserve"> welches eine realistische Spielephysik von einem </w:t>
       </w:r>
       <w:r>
         <w:t xml:space="preserve">Golfball </w:t>
@@ -76,7 +82,10 @@
         <w:t>Um ein</w:t>
       </w:r>
       <w:r>
-        <w:t xml:space="preserve">e natürliche Ballphysik </w:t>
+        <w:t>e natürlich wirkende</w:t>
+      </w:r>
+      <w:r>
+        <w:t xml:space="preserve"> Ballphysik </w:t>
       </w:r>
       <w:r>
         <w:t xml:space="preserve">zu ermöglichen, hat der Ball zwei Physikmodi: </w:t>
@@ -139,38 +148,20 @@
       </w:r>
       <w:r>
         <w:tab/>
-        <w:t xml:space="preserve">Beinhaltet das Physiksystem und die Kollisionserkennung anhand von einer Axis </w:t>
-      </w:r>
-      <w:proofErr w:type="spellStart"/>
-      <w:r>
-        <w:t>Aligned</w:t>
-      </w:r>
-      <w:proofErr w:type="spellEnd"/>
+        <w:t>Beinhaltet das Physiksystem und die Kollisionserkennung anhand von einer Axis Aligned Bounding Box (AABB) Berechnung.</w:t>
+      </w:r>
+      <w:r>
+        <w:t xml:space="preserve"> Es reagiert physikalisch korrekt auf die statischen Level</w:t>
+      </w:r>
+      <w:r>
+        <w:t>-O</w:t>
+      </w:r>
+      <w:r>
+        <w:t>bjekte.</w:t>
+      </w:r>
       <w:r>
         <w:t xml:space="preserve"> </w:t>
       </w:r>
-      <w:proofErr w:type="spellStart"/>
-      <w:r>
-        <w:t>Bounding</w:t>
-      </w:r>
-      <w:proofErr w:type="spellEnd"/>
-      <w:r>
-        <w:t xml:space="preserve"> Box (AABB) Berechnung.</w:t>
-      </w:r>
-      <w:r>
-        <w:t xml:space="preserve"> Es reagiert physikalisch korrekt auf die statischen </w:t>
-      </w:r>
-      <w:proofErr w:type="spellStart"/>
-      <w:r>
-        <w:t>Levelobjekte</w:t>
-      </w:r>
-      <w:proofErr w:type="spellEnd"/>
-      <w:r>
-        <w:t>.</w:t>
-      </w:r>
-      <w:r>
-        <w:t xml:space="preserve"> </w:t>
-      </w:r>
       <w:r>
         <w:t>Reibungskoeffizient 0,8.</w:t>
       </w:r>
@@ -184,23 +175,7 @@
       </w:r>
       <w:r>
         <w:tab/>
-        <w:t xml:space="preserve">Die meisten Objekte im Level sind aus geraden Boxen erstellt worden, sie dienen als Träger für das Script welches aus den </w:t>
-      </w:r>
-      <w:proofErr w:type="spellStart"/>
-      <w:r>
-        <w:t>Meshes</w:t>
-      </w:r>
-      <w:proofErr w:type="spellEnd"/>
-      <w:r>
-        <w:t xml:space="preserve"> </w:t>
-      </w:r>
-      <w:proofErr w:type="spellStart"/>
-      <w:r>
-        <w:t>Bounds</w:t>
-      </w:r>
-      <w:proofErr w:type="spellEnd"/>
-      <w:r>
-        <w:t xml:space="preserve"> generiert und ins Kollisions-System lädt. Der Ball prallt physikalisch korrekt inkl. Schwerkraft an diesen Boxen ab.</w:t>
+        <w:t>Die meisten Objekte im Level sind aus geraden Boxen erstellt worden, sie dienen als Träger für das Script welches aus den Meshes Bounds generiert und ins Kollisions-System lädt. Der Ball prallt physikalisch korrekt inkl. Schwerkraft an diesen Boxen ab.</w:t>
       </w:r>
       <w:r>
         <w:t xml:space="preserve"> Reibungskoeffizie</w:t>
@@ -221,7 +196,10 @@
         <w:t>Besteht auch aus einer Box, hat jedoch den Reibungskoeffizient 2,0</w:t>
       </w:r>
       <w:r>
-        <w:t xml:space="preserve"> und ein anderes Material um es leichter zu unterscheiden</w:t>
+        <w:t xml:space="preserve"> und ein anderes Material um es zu unterscheiden</w:t>
+      </w:r>
+      <w:r>
+        <w:t xml:space="preserve"> von den anderen Boxen</w:t>
       </w:r>
       <w:r>
         <w:t xml:space="preserve">. </w:t>
@@ -249,13 +227,39 @@
       <w:pPr>
         <w:ind w:left="1416" w:hanging="1416"/>
       </w:pPr>
-      <w:proofErr w:type="spellStart"/>
       <w:r>
         <w:t>Bumper</w:t>
       </w:r>
-      <w:proofErr w:type="spellEnd"/>
       <w:r>
         <w:tab/>
+      </w:r>
+      <w:r>
+        <w:t>Der Bumper ist ein Zylinder-Objekt das wie in einem Pinball-Game funktioniert, der Ball wird mit beschleunigter Geschwindigkeit abgestossen bei einer Kollision.</w:t>
+      </w:r>
+    </w:p>
+    <w:p/>
+    <w:p>
+      <w:pPr>
+        <w:rPr>
+          <w:b/>
+        </w:rPr>
+      </w:pPr>
+      <w:r>
+        <w:rPr>
+          <w:b/>
+        </w:rPr>
+        <w:t>Volumentrigger</w:t>
+      </w:r>
+    </w:p>
+    <w:p>
+      <w:r>
+        <w:t xml:space="preserve">Um festzustellen, ob der Ball das Ziel erreicht hat wurde ein Volumentrigger implementiert, dieser beruht auch auf Bounds und kann im Editor nach Belieben angepasst werden. Um verschiedene Volumentrigger </w:t>
+      </w:r>
+      <w:r>
+        <w:t xml:space="preserve">besser </w:t>
+      </w:r>
+      <w:r>
+        <w:t>unterscheiden zu können, kann man jedem Trigger eine eigene Farbe geben womit er in der Scene View im Play Mode dargestellt wird.</w:t>
       </w:r>
     </w:p>
     <w:p/>
@@ -268,123 +272,295 @@
       </w:pPr>
       <w:r>
         <w:rPr>
+          <w:noProof/>
+          <w:lang w:eastAsia="de-CH"/>
+        </w:rPr>
+        <w:lastRenderedPageBreak/>
+        <w:drawing>
+          <wp:anchor distT="0" distB="0" distL="114300" distR="114300" simplePos="0" relativeHeight="251658240" behindDoc="1" locked="0" layoutInCell="1" allowOverlap="1" wp14:anchorId="2AD5DE53" wp14:editId="69BEECC4">
+            <wp:simplePos x="0" y="0"/>
+            <wp:positionH relativeFrom="column">
+              <wp:posOffset>4332605</wp:posOffset>
+            </wp:positionH>
+            <wp:positionV relativeFrom="paragraph">
+              <wp:posOffset>257175</wp:posOffset>
+            </wp:positionV>
+            <wp:extent cx="1385570" cy="1385570"/>
+            <wp:effectExtent l="0" t="0" r="5080" b="5080"/>
+            <wp:wrapTight wrapText="bothSides">
+              <wp:wrapPolygon edited="0">
+                <wp:start x="0" y="0"/>
+                <wp:lineTo x="0" y="21382"/>
+                <wp:lineTo x="21382" y="21382"/>
+                <wp:lineTo x="21382" y="0"/>
+                <wp:lineTo x="0" y="0"/>
+              </wp:wrapPolygon>
+            </wp:wrapTight>
+            <wp:docPr id="1" name="Grafik 1"/>
+            <wp:cNvGraphicFramePr>
+              <a:graphicFrameLocks xmlns:a="http://schemas.openxmlformats.org/drawingml/2006/main" noChangeAspect="1"/>
+            </wp:cNvGraphicFramePr>
+            <a:graphic xmlns:a="http://schemas.openxmlformats.org/drawingml/2006/main">
+              <a:graphicData uri="http://schemas.openxmlformats.org/drawingml/2006/picture">
+                <pic:pic xmlns:pic="http://schemas.openxmlformats.org/drawingml/2006/picture">
+                  <pic:nvPicPr>
+                    <pic:cNvPr id="0" name="aabb_normal.png"/>
+                    <pic:cNvPicPr/>
+                  </pic:nvPicPr>
+                  <pic:blipFill>
+                    <a:blip r:embed="rId8" cstate="print">
+                      <a:extLst>
+                        <a:ext uri="{28A0092B-C50C-407E-A947-70E740481C1C}">
+                          <a14:useLocalDpi xmlns:a14="http://schemas.microsoft.com/office/drawing/2010/main" val="0"/>
+                        </a:ext>
+                      </a:extLst>
+                    </a:blip>
+                    <a:stretch>
+                      <a:fillRect/>
+                    </a:stretch>
+                  </pic:blipFill>
+                  <pic:spPr>
+                    <a:xfrm>
+                      <a:off x="0" y="0"/>
+                      <a:ext cx="1385570" cy="1385570"/>
+                    </a:xfrm>
+                    <a:prstGeom prst="rect">
+                      <a:avLst/>
+                    </a:prstGeom>
+                  </pic:spPr>
+                </pic:pic>
+              </a:graphicData>
+            </a:graphic>
+            <wp14:sizeRelH relativeFrom="page">
+              <wp14:pctWidth>0</wp14:pctWidth>
+            </wp14:sizeRelH>
+            <wp14:sizeRelV relativeFrom="page">
+              <wp14:pctHeight>0</wp14:pctHeight>
+            </wp14:sizeRelV>
+          </wp:anchor>
+        </w:drawing>
+      </w:r>
+      <w:r>
+        <w:rPr>
           <w:b/>
         </w:rPr>
-        <w:t>Volumentrigger</w:t>
+        <w:t>Kollisionssystem</w:t>
+      </w:r>
+    </w:p>
+    <w:p>
+      <w:pPr>
+        <w:ind w:left="1416" w:hanging="1416"/>
+        <w:jc w:val="both"/>
+      </w:pPr>
+      <w:r>
+        <w:t>Boxen</w:t>
+      </w:r>
+      <w:r>
+        <w:tab/>
+        <w:t xml:space="preserve">Die Kollision Ball gegen rechteckige Boxen erfolgt durch eine AABB Kollisions- Erkennung. Dabei wird </w:t>
+      </w:r>
+      <w:r>
+        <w:t>berechnet,</w:t>
+      </w:r>
+      <w:r>
+        <w:t xml:space="preserve"> ob die Kugel im 3D-Raum mit der Box überschneidet.</w:t>
+      </w:r>
+      <w:r>
+        <w:t xml:space="preserve"> Die Normale, die für die Abprall-Berechnung benötigt wird, wird anhand der Ballposition an der Box berechnet je nachdem an welcher Seite die Kollision stattfindet.</w:t>
+      </w:r>
+    </w:p>
+    <w:p>
+      <w:pPr>
+        <w:ind w:left="1416" w:hanging="1416"/>
+      </w:pPr>
+      <w:r>
+        <w:tab/>
+      </w:r>
+    </w:p>
+    <w:p>
+      <w:pPr>
+        <w:ind w:left="1416" w:hanging="1416"/>
+        <w:jc w:val="both"/>
+      </w:pPr>
+      <w:r>
+        <w:rPr>
+          <w:noProof/>
+          <w:lang w:eastAsia="de-CH"/>
+        </w:rPr>
+        <w:drawing>
+          <wp:anchor distT="0" distB="0" distL="114300" distR="114300" simplePos="0" relativeHeight="251659264" behindDoc="1" locked="0" layoutInCell="1" allowOverlap="1" wp14:anchorId="5C8E1A81" wp14:editId="529BB801">
+            <wp:simplePos x="0" y="0"/>
+            <wp:positionH relativeFrom="column">
+              <wp:posOffset>4329430</wp:posOffset>
+            </wp:positionH>
+            <wp:positionV relativeFrom="paragraph">
+              <wp:posOffset>43815</wp:posOffset>
+            </wp:positionV>
+            <wp:extent cx="1647825" cy="1102360"/>
+            <wp:effectExtent l="0" t="0" r="9525" b="2540"/>
+            <wp:wrapTight wrapText="bothSides">
+              <wp:wrapPolygon edited="0">
+                <wp:start x="0" y="0"/>
+                <wp:lineTo x="0" y="21276"/>
+                <wp:lineTo x="21475" y="21276"/>
+                <wp:lineTo x="21475" y="0"/>
+                <wp:lineTo x="0" y="0"/>
+              </wp:wrapPolygon>
+            </wp:wrapTight>
+            <wp:docPr id="2" name="Grafik 2"/>
+            <wp:cNvGraphicFramePr>
+              <a:graphicFrameLocks xmlns:a="http://schemas.openxmlformats.org/drawingml/2006/main" noChangeAspect="1"/>
+            </wp:cNvGraphicFramePr>
+            <a:graphic xmlns:a="http://schemas.openxmlformats.org/drawingml/2006/main">
+              <a:graphicData uri="http://schemas.openxmlformats.org/drawingml/2006/picture">
+                <pic:pic xmlns:pic="http://schemas.openxmlformats.org/drawingml/2006/picture">
+                  <pic:nvPicPr>
+                    <pic:cNvPr id="0" name="cylinder_normal.png"/>
+                    <pic:cNvPicPr/>
+                  </pic:nvPicPr>
+                  <pic:blipFill>
+                    <a:blip r:embed="rId9" cstate="print">
+                      <a:extLst>
+                        <a:ext uri="{28A0092B-C50C-407E-A947-70E740481C1C}">
+                          <a14:useLocalDpi xmlns:a14="http://schemas.microsoft.com/office/drawing/2010/main" val="0"/>
+                        </a:ext>
+                      </a:extLst>
+                    </a:blip>
+                    <a:stretch>
+                      <a:fillRect/>
+                    </a:stretch>
+                  </pic:blipFill>
+                  <pic:spPr>
+                    <a:xfrm>
+                      <a:off x="0" y="0"/>
+                      <a:ext cx="1647825" cy="1102360"/>
+                    </a:xfrm>
+                    <a:prstGeom prst="rect">
+                      <a:avLst/>
+                    </a:prstGeom>
+                  </pic:spPr>
+                </pic:pic>
+              </a:graphicData>
+            </a:graphic>
+            <wp14:sizeRelH relativeFrom="page">
+              <wp14:pctWidth>0</wp14:pctWidth>
+            </wp14:sizeRelH>
+            <wp14:sizeRelV relativeFrom="page">
+              <wp14:pctHeight>0</wp14:pctHeight>
+            </wp14:sizeRelV>
+          </wp:anchor>
+        </w:drawing>
+      </w:r>
+      <w:r>
+        <w:t>Bumper</w:t>
+      </w:r>
+      <w:r>
+        <w:tab/>
+        <w:t>Die Kollision gegen einen Bumper wird mit einer Zylinder Kollisionserkennung berechnet. Dabei wir</w:t>
+      </w:r>
+      <w:r>
+        <w:t xml:space="preserve">d eine </w:t>
+      </w:r>
+      <w:r>
+        <w:t>Kreis-gegen-</w:t>
+      </w:r>
+      <w:r>
+        <w:t>Kreis Überschneidung gesucht und mit der Höhe des Zylinders verglichen. Die Normale ist der Vektor von Bumper Mittelpunkt zu Ball Mittelpunkt, wobei die Höhe des Vektors auf null gestellt wird.</w:t>
       </w:r>
     </w:p>
     <w:p/>
     <w:p>
-      <w:r>
-        <w:t>-</w:t>
-      </w:r>
-      <w:proofErr w:type="spellStart"/>
-      <w:r>
-        <w:t>blah</w:t>
-      </w:r>
-      <w:proofErr w:type="spellEnd"/>
-      <w:r>
-        <w:t xml:space="preserve"> einfache </w:t>
-      </w:r>
-      <w:proofErr w:type="spellStart"/>
-      <w:r>
-        <w:t>trackerweiterung</w:t>
-      </w:r>
-      <w:proofErr w:type="spellEnd"/>
+      <w:pPr>
+        <w:rPr>
+          <w:b/>
+          <w:sz w:val="24"/>
+          <w:szCs w:val="24"/>
+        </w:rPr>
+      </w:pPr>
+    </w:p>
+    <w:p>
+      <w:pPr>
+        <w:rPr>
+          <w:b/>
+        </w:rPr>
+      </w:pPr>
+      <w:r>
+        <w:rPr>
+          <w:b/>
+        </w:rPr>
+        <w:t>Einfache Erweiterbarkeit</w:t>
+      </w:r>
+    </w:p>
+    <w:p>
+      <w:r>
+        <w:t>Der Golf-Kurs ist sehr einfach erweiterbar, man kann die „Course“ Prefabs in die S</w:t>
+      </w:r>
+      <w:r>
+        <w:t>z</w:t>
+      </w:r>
+      <w:r>
+        <w:t xml:space="preserve">ene ziehen und </w:t>
+      </w:r>
+      <w:r>
+        <w:t xml:space="preserve">alle Elemente </w:t>
+      </w:r>
+      <w:r>
+        <w:t xml:space="preserve">wie gewünscht positionieren oder </w:t>
+      </w:r>
+      <w:r>
+        <w:t>skalieren</w:t>
+      </w:r>
+      <w:r>
+        <w:t>. Das Spiel sucht zum Start selbstständig alle Boxen in der S</w:t>
+      </w:r>
+      <w:r>
+        <w:t>z</w:t>
+      </w:r>
+      <w:r>
+        <w:t>ene und speichert diese als Bounds in einer Liste für die Kollision.</w:t>
+      </w:r>
+    </w:p>
+    <w:p/>
+    <w:p>
+      <w:pPr>
+        <w:rPr>
+          <w:b/>
+        </w:rPr>
+      </w:pPr>
+      <w:r>
+        <w:rPr>
+          <w:b/>
+        </w:rPr>
+        <w:t>Optimierungen</w:t>
+      </w:r>
+    </w:p>
+    <w:p>
+      <w:r>
+        <w:t>-Fixed DeltaTime auf 0,005 gesetzt, um die Kollision auch bei schnellen Ballbewegungen zu garantieren.</w:t>
+      </w:r>
+      <w:bookmarkStart w:id="0" w:name="_GoBack"/>
+      <w:bookmarkEnd w:id="0"/>
     </w:p>
     <w:p/>
     <w:p/>
     <w:p/>
-    <w:p>
-      <w:pPr>
-        <w:rPr>
-          <w:b/>
-          <w:sz w:val="24"/>
-          <w:szCs w:val="24"/>
-        </w:rPr>
-      </w:pPr>
-      <w:r>
-        <w:rPr>
-          <w:b/>
-          <w:sz w:val="24"/>
-          <w:szCs w:val="24"/>
-        </w:rPr>
-        <w:lastRenderedPageBreak/>
-        <w:t>Einfache Erweiterbarkeit</w:t>
-      </w:r>
-    </w:p>
-    <w:p>
-      <w:r>
-        <w:t>Der Golf-Kurs ist sehr einfach erweiterbar, kann man kann einfach die „</w:t>
-      </w:r>
-      <w:proofErr w:type="spellStart"/>
-      <w:r>
-        <w:t>Course</w:t>
-      </w:r>
-      <w:proofErr w:type="spellEnd"/>
-      <w:r>
-        <w:t xml:space="preserve">“ </w:t>
-      </w:r>
-      <w:proofErr w:type="spellStart"/>
-      <w:r>
-        <w:t>Prefabs</w:t>
-      </w:r>
-      <w:proofErr w:type="spellEnd"/>
-      <w:r>
-        <w:t xml:space="preserve"> in die Scene ziehen und wie gewünscht positionieren oder </w:t>
-      </w:r>
-      <w:r>
-        <w:t>skalieren</w:t>
-      </w:r>
-      <w:r>
-        <w:t xml:space="preserve">. Das Spiel sucht zum Start selbstständig alle Boxen in der Scene und speichert diese als </w:t>
-      </w:r>
-      <w:proofErr w:type="spellStart"/>
-      <w:r>
-        <w:t>Bounds</w:t>
-      </w:r>
-      <w:proofErr w:type="spellEnd"/>
-      <w:r>
-        <w:t xml:space="preserve"> in einer Liste für die Kollision.</w:t>
-      </w:r>
-    </w:p>
     <w:p/>
     <w:p/>
-    <w:p>
-      <w:pPr>
-        <w:rPr>
-          <w:lang w:val="en-US"/>
-        </w:rPr>
-      </w:pPr>
-      <w:r>
-        <w:rPr>
-          <w:lang w:val="en-US"/>
-        </w:rPr>
+    <w:p/>
+    <w:p/>
+    <w:p>
+      <w:r>
         <w:t>To Do:</w:t>
       </w:r>
     </w:p>
     <w:p>
       <w:r>
-        <w:t>-Sound</w:t>
-      </w:r>
-    </w:p>
-    <w:p>
-      <w:r>
-        <w:t>-</w:t>
-      </w:r>
-      <w:proofErr w:type="spellStart"/>
-      <w:r>
-        <w:t>Escape</w:t>
-      </w:r>
-      <w:proofErr w:type="spellEnd"/>
-      <w:r>
-        <w:t xml:space="preserve"> Menu Einbauen (Zahnrad logo)</w:t>
-      </w:r>
-      <w:bookmarkStart w:id="0" w:name="_GoBack"/>
-      <w:bookmarkEnd w:id="0"/>
+        <w:t>-Escape Menu Einbauen (Zahnrad logo)</w:t>
+      </w:r>
     </w:p>
     <w:p/>
     <w:sectPr>
+      <w:headerReference w:type="default" r:id="rId10"/>
       <w:pgSz w:w="11906" w:h="16838"/>
       <w:pgMar w:top="1417" w:right="1417" w:bottom="1134" w:left="1417" w:header="708" w:footer="708" w:gutter="0"/>
       <w:cols w:space="708"/>
@@ -392,6 +568,70 @@
     </w:sectPr>
   </w:body>
 </w:document>
+</file>
+
+<file path=word/endnotes.xml><?xml version="1.0" encoding="utf-8"?>
+<w:endnotes xmlns:wpc="http://schemas.microsoft.com/office/word/2010/wordprocessingCanvas" xmlns:mc="http://schemas.openxmlformats.org/markup-compatibility/2006" xmlns:o="urn:schemas-microsoft-com:office:office" xmlns:r="http://schemas.openxmlformats.org/officeDocument/2006/relationships" xmlns:m="http://schemas.openxmlformats.org/officeDocument/2006/math" xmlns:v="urn:schemas-microsoft-com:vml" xmlns:wp14="http://schemas.microsoft.com/office/word/2010/wordprocessingDrawing" xmlns:wp="http://schemas.openxmlformats.org/drawingml/2006/wordprocessingDrawing" xmlns:w10="urn:schemas-microsoft-com:office:word" xmlns:w="http://schemas.openxmlformats.org/wordprocessingml/2006/main" xmlns:w14="http://schemas.microsoft.com/office/word/2010/wordml" xmlns:wpg="http://schemas.microsoft.com/office/word/2010/wordprocessingGroup" xmlns:wpi="http://schemas.microsoft.com/office/word/2010/wordprocessingInk" xmlns:wne="http://schemas.microsoft.com/office/word/2006/wordml" xmlns:wps="http://schemas.microsoft.com/office/word/2010/wordprocessingShape" mc:Ignorable="w14 wp14">
+  <w:endnote w:type="separator" w:id="-1">
+    <w:p>
+      <w:pPr>
+        <w:spacing w:after="0" w:line="240" w:lineRule="auto"/>
+      </w:pPr>
+      <w:r>
+        <w:separator/>
+      </w:r>
+    </w:p>
+  </w:endnote>
+  <w:endnote w:type="continuationSeparator" w:id="0">
+    <w:p>
+      <w:pPr>
+        <w:spacing w:after="0" w:line="240" w:lineRule="auto"/>
+      </w:pPr>
+      <w:r>
+        <w:continuationSeparator/>
+      </w:r>
+    </w:p>
+  </w:endnote>
+</w:endnotes>
+</file>
+
+<file path=word/footnotes.xml><?xml version="1.0" encoding="utf-8"?>
+<w:footnotes xmlns:wpc="http://schemas.microsoft.com/office/word/2010/wordprocessingCanvas" xmlns:mc="http://schemas.openxmlformats.org/markup-compatibility/2006" xmlns:o="urn:schemas-microsoft-com:office:office" xmlns:r="http://schemas.openxmlformats.org/officeDocument/2006/relationships" xmlns:m="http://schemas.openxmlformats.org/officeDocument/2006/math" xmlns:v="urn:schemas-microsoft-com:vml" xmlns:wp14="http://schemas.microsoft.com/office/word/2010/wordprocessingDrawing" xmlns:wp="http://schemas.openxmlformats.org/drawingml/2006/wordprocessingDrawing" xmlns:w10="urn:schemas-microsoft-com:office:word" xmlns:w="http://schemas.openxmlformats.org/wordprocessingml/2006/main" xmlns:w14="http://schemas.microsoft.com/office/word/2010/wordml" xmlns:wpg="http://schemas.microsoft.com/office/word/2010/wordprocessingGroup" xmlns:wpi="http://schemas.microsoft.com/office/word/2010/wordprocessingInk" xmlns:wne="http://schemas.microsoft.com/office/word/2006/wordml" xmlns:wps="http://schemas.microsoft.com/office/word/2010/wordprocessingShape" mc:Ignorable="w14 wp14">
+  <w:footnote w:type="separator" w:id="-1">
+    <w:p>
+      <w:pPr>
+        <w:spacing w:after="0" w:line="240" w:lineRule="auto"/>
+      </w:pPr>
+      <w:r>
+        <w:separator/>
+      </w:r>
+    </w:p>
+  </w:footnote>
+  <w:footnote w:type="continuationSeparator" w:id="0">
+    <w:p>
+      <w:pPr>
+        <w:spacing w:after="0" w:line="240" w:lineRule="auto"/>
+      </w:pPr>
+      <w:r>
+        <w:continuationSeparator/>
+      </w:r>
+    </w:p>
+  </w:footnote>
+</w:footnotes>
+</file>
+
+<file path=word/header1.xml><?xml version="1.0" encoding="utf-8"?>
+<w:hdr xmlns:wpc="http://schemas.microsoft.com/office/word/2010/wordprocessingCanvas" xmlns:mc="http://schemas.openxmlformats.org/markup-compatibility/2006" xmlns:o="urn:schemas-microsoft-com:office:office" xmlns:r="http://schemas.openxmlformats.org/officeDocument/2006/relationships" xmlns:m="http://schemas.openxmlformats.org/officeDocument/2006/math" xmlns:v="urn:schemas-microsoft-com:vml" xmlns:wp14="http://schemas.microsoft.com/office/word/2010/wordprocessingDrawing" xmlns:wp="http://schemas.openxmlformats.org/drawingml/2006/wordprocessingDrawing" xmlns:w10="urn:schemas-microsoft-com:office:word" xmlns:w="http://schemas.openxmlformats.org/wordprocessingml/2006/main" xmlns:w14="http://schemas.microsoft.com/office/word/2010/wordml" xmlns:wpg="http://schemas.microsoft.com/office/word/2010/wordprocessingGroup" xmlns:wpi="http://schemas.microsoft.com/office/word/2010/wordprocessingInk" xmlns:wne="http://schemas.microsoft.com/office/word/2006/wordml" xmlns:wps="http://schemas.microsoft.com/office/word/2010/wordprocessingShape" mc:Ignorable="w14 wp14">
+  <w:p>
+    <w:pPr>
+      <w:pStyle w:val="Kopfzeile"/>
+      <w:jc w:val="right"/>
+    </w:pPr>
+    <w:r>
+      <w:t>Philip Widmann  30.7.2020</w:t>
+    </w:r>
+  </w:p>
+</w:hdr>
 </file>
 
 <file path=word/numbering.xml><?xml version="1.0" encoding="utf-8"?>
@@ -689,6 +929,80 @@
       <w:contextualSpacing/>
     </w:pPr>
   </w:style>
+  <w:style w:type="paragraph" w:styleId="Kopfzeile">
+    <w:name w:val="header"/>
+    <w:basedOn w:val="Standard"/>
+    <w:link w:val="KopfzeileZchn"/>
+    <w:uiPriority w:val="99"/>
+    <w:unhideWhenUsed/>
+    <w:rsid w:val="004D10AA"/>
+    <w:pPr>
+      <w:tabs>
+        <w:tab w:val="center" w:pos="4536"/>
+        <w:tab w:val="right" w:pos="9072"/>
+      </w:tabs>
+      <w:spacing w:after="0" w:line="240" w:lineRule="auto"/>
+    </w:pPr>
+  </w:style>
+  <w:style w:type="character" w:customStyle="1" w:styleId="KopfzeileZchn">
+    <w:name w:val="Kopfzeile Zchn"/>
+    <w:basedOn w:val="Absatz-Standardschriftart"/>
+    <w:link w:val="Kopfzeile"/>
+    <w:uiPriority w:val="99"/>
+    <w:rsid w:val="004D10AA"/>
+  </w:style>
+  <w:style w:type="paragraph" w:styleId="Fuzeile">
+    <w:name w:val="footer"/>
+    <w:basedOn w:val="Standard"/>
+    <w:link w:val="FuzeileZchn"/>
+    <w:uiPriority w:val="99"/>
+    <w:unhideWhenUsed/>
+    <w:rsid w:val="004D10AA"/>
+    <w:pPr>
+      <w:tabs>
+        <w:tab w:val="center" w:pos="4536"/>
+        <w:tab w:val="right" w:pos="9072"/>
+      </w:tabs>
+      <w:spacing w:after="0" w:line="240" w:lineRule="auto"/>
+    </w:pPr>
+  </w:style>
+  <w:style w:type="character" w:customStyle="1" w:styleId="FuzeileZchn">
+    <w:name w:val="Fußzeile Zchn"/>
+    <w:basedOn w:val="Absatz-Standardschriftart"/>
+    <w:link w:val="Fuzeile"/>
+    <w:uiPriority w:val="99"/>
+    <w:rsid w:val="004D10AA"/>
+  </w:style>
+  <w:style w:type="paragraph" w:styleId="Sprechblasentext">
+    <w:name w:val="Balloon Text"/>
+    <w:basedOn w:val="Standard"/>
+    <w:link w:val="SprechblasentextZchn"/>
+    <w:uiPriority w:val="99"/>
+    <w:semiHidden/>
+    <w:unhideWhenUsed/>
+    <w:rsid w:val="00C7222E"/>
+    <w:pPr>
+      <w:spacing w:after="0" w:line="240" w:lineRule="auto"/>
+    </w:pPr>
+    <w:rPr>
+      <w:rFonts w:ascii="Tahoma" w:hAnsi="Tahoma" w:cs="Tahoma"/>
+      <w:sz w:val="16"/>
+      <w:szCs w:val="16"/>
+    </w:rPr>
+  </w:style>
+  <w:style w:type="character" w:customStyle="1" w:styleId="SprechblasentextZchn">
+    <w:name w:val="Sprechblasentext Zchn"/>
+    <w:basedOn w:val="Absatz-Standardschriftart"/>
+    <w:link w:val="Sprechblasentext"/>
+    <w:uiPriority w:val="99"/>
+    <w:semiHidden/>
+    <w:rsid w:val="00C7222E"/>
+    <w:rPr>
+      <w:rFonts w:ascii="Tahoma" w:hAnsi="Tahoma" w:cs="Tahoma"/>
+      <w:sz w:val="16"/>
+      <w:szCs w:val="16"/>
+    </w:rPr>
+  </w:style>
 </w:styles>
 </file>
 
@@ -889,6 +1203,80 @@
       <w:ind w:left="720"/>
       <w:contextualSpacing/>
     </w:pPr>
+  </w:style>
+  <w:style w:type="paragraph" w:styleId="Kopfzeile">
+    <w:name w:val="header"/>
+    <w:basedOn w:val="Standard"/>
+    <w:link w:val="KopfzeileZchn"/>
+    <w:uiPriority w:val="99"/>
+    <w:unhideWhenUsed/>
+    <w:rsid w:val="004D10AA"/>
+    <w:pPr>
+      <w:tabs>
+        <w:tab w:val="center" w:pos="4536"/>
+        <w:tab w:val="right" w:pos="9072"/>
+      </w:tabs>
+      <w:spacing w:after="0" w:line="240" w:lineRule="auto"/>
+    </w:pPr>
+  </w:style>
+  <w:style w:type="character" w:customStyle="1" w:styleId="KopfzeileZchn">
+    <w:name w:val="Kopfzeile Zchn"/>
+    <w:basedOn w:val="Absatz-Standardschriftart"/>
+    <w:link w:val="Kopfzeile"/>
+    <w:uiPriority w:val="99"/>
+    <w:rsid w:val="004D10AA"/>
+  </w:style>
+  <w:style w:type="paragraph" w:styleId="Fuzeile">
+    <w:name w:val="footer"/>
+    <w:basedOn w:val="Standard"/>
+    <w:link w:val="FuzeileZchn"/>
+    <w:uiPriority w:val="99"/>
+    <w:unhideWhenUsed/>
+    <w:rsid w:val="004D10AA"/>
+    <w:pPr>
+      <w:tabs>
+        <w:tab w:val="center" w:pos="4536"/>
+        <w:tab w:val="right" w:pos="9072"/>
+      </w:tabs>
+      <w:spacing w:after="0" w:line="240" w:lineRule="auto"/>
+    </w:pPr>
+  </w:style>
+  <w:style w:type="character" w:customStyle="1" w:styleId="FuzeileZchn">
+    <w:name w:val="Fußzeile Zchn"/>
+    <w:basedOn w:val="Absatz-Standardschriftart"/>
+    <w:link w:val="Fuzeile"/>
+    <w:uiPriority w:val="99"/>
+    <w:rsid w:val="004D10AA"/>
+  </w:style>
+  <w:style w:type="paragraph" w:styleId="Sprechblasentext">
+    <w:name w:val="Balloon Text"/>
+    <w:basedOn w:val="Standard"/>
+    <w:link w:val="SprechblasentextZchn"/>
+    <w:uiPriority w:val="99"/>
+    <w:semiHidden/>
+    <w:unhideWhenUsed/>
+    <w:rsid w:val="00C7222E"/>
+    <w:pPr>
+      <w:spacing w:after="0" w:line="240" w:lineRule="auto"/>
+    </w:pPr>
+    <w:rPr>
+      <w:rFonts w:ascii="Tahoma" w:hAnsi="Tahoma" w:cs="Tahoma"/>
+      <w:sz w:val="16"/>
+      <w:szCs w:val="16"/>
+    </w:rPr>
+  </w:style>
+  <w:style w:type="character" w:customStyle="1" w:styleId="SprechblasentextZchn">
+    <w:name w:val="Sprechblasentext Zchn"/>
+    <w:basedOn w:val="Absatz-Standardschriftart"/>
+    <w:link w:val="Sprechblasentext"/>
+    <w:uiPriority w:val="99"/>
+    <w:semiHidden/>
+    <w:rsid w:val="00C7222E"/>
+    <w:rPr>
+      <w:rFonts w:ascii="Tahoma" w:hAnsi="Tahoma" w:cs="Tahoma"/>
+      <w:sz w:val="16"/>
+      <w:szCs w:val="16"/>
+    </w:rPr>
   </w:style>
 </w:styles>
 </file>

</xml_diff>

<commit_message>
More fine tuning and code cleanup
</commit_message>
<xml_diff>
--- a/Minigolf Gamedesign Dokument.docx
+++ b/Minigolf Gamedesign Dokument.docx
@@ -148,7 +148,23 @@
       </w:r>
       <w:r>
         <w:tab/>
-        <w:t>Beinhaltet das Physiksystem und die Kollisionserkennung anhand von einer Axis Aligned Bounding Box (AABB) Berechnung.</w:t>
+        <w:t xml:space="preserve">Beinhaltet das Physiksystem und die Kollisionserkennung anhand von einer Axis </w:t>
+      </w:r>
+      <w:proofErr w:type="spellStart"/>
+      <w:r>
+        <w:t>Aligned</w:t>
+      </w:r>
+      <w:proofErr w:type="spellEnd"/>
+      <w:r>
+        <w:t xml:space="preserve"> </w:t>
+      </w:r>
+      <w:proofErr w:type="spellStart"/>
+      <w:r>
+        <w:t>Bounding</w:t>
+      </w:r>
+      <w:proofErr w:type="spellEnd"/>
+      <w:r>
+        <w:t xml:space="preserve"> Box (AABB) Berechnung.</w:t>
       </w:r>
       <w:r>
         <w:t xml:space="preserve"> Es reagiert physikalisch korrekt auf die statischen Level</w:t>
@@ -175,7 +191,23 @@
       </w:r>
       <w:r>
         <w:tab/>
-        <w:t>Die meisten Objekte im Level sind aus geraden Boxen erstellt worden, sie dienen als Träger für das Script welches aus den Meshes Bounds generiert und ins Kollisions-System lädt. Der Ball prallt physikalisch korrekt inkl. Schwerkraft an diesen Boxen ab.</w:t>
+        <w:t xml:space="preserve">Die meisten Objekte im Level sind aus geraden Boxen erstellt worden, sie dienen als Träger für das Script welches aus den </w:t>
+      </w:r>
+      <w:proofErr w:type="spellStart"/>
+      <w:r>
+        <w:t>Meshes</w:t>
+      </w:r>
+      <w:proofErr w:type="spellEnd"/>
+      <w:r>
+        <w:t xml:space="preserve"> </w:t>
+      </w:r>
+      <w:proofErr w:type="spellStart"/>
+      <w:r>
+        <w:t>Bounds</w:t>
+      </w:r>
+      <w:proofErr w:type="spellEnd"/>
+      <w:r>
+        <w:t xml:space="preserve"> generiert und ins Kollisions-System lädt. Der Ball prallt physikalisch korrekt inkl. Schwerkraft an diesen Boxen ab.</w:t>
       </w:r>
       <w:r>
         <w:t xml:space="preserve"> Reibungskoeffizie</w:t>
@@ -227,14 +259,32 @@
       <w:pPr>
         <w:ind w:left="1416" w:hanging="1416"/>
       </w:pPr>
+      <w:proofErr w:type="spellStart"/>
       <w:r>
         <w:t>Bumper</w:t>
       </w:r>
+      <w:proofErr w:type="spellEnd"/>
       <w:r>
         <w:tab/>
       </w:r>
       <w:r>
-        <w:t>Der Bumper ist ein Zylinder-Objekt das wie in einem Pinball-Game funktioniert, der Ball wird mit beschleunigter Geschwindigkeit abgestossen bei einer Kollision.</w:t>
+        <w:t xml:space="preserve">Der </w:t>
+      </w:r>
+      <w:proofErr w:type="spellStart"/>
+      <w:r>
+        <w:t>Bumper</w:t>
+      </w:r>
+      <w:proofErr w:type="spellEnd"/>
+      <w:r>
+        <w:t xml:space="preserve"> ist ein Zylinder-Objekt das wie in einem </w:t>
+      </w:r>
+      <w:proofErr w:type="spellStart"/>
+      <w:r>
+        <w:t>Pinball</w:t>
+      </w:r>
+      <w:proofErr w:type="spellEnd"/>
+      <w:r>
+        <w:t>-Game funktioniert, der Ball wird mit beschleunigter Geschwindigkeit abgestossen bei einer Kollision.</w:t>
       </w:r>
     </w:p>
     <w:p/>
@@ -253,7 +303,15 @@
     </w:p>
     <w:p>
       <w:r>
-        <w:t xml:space="preserve">Um festzustellen, ob der Ball das Ziel erreicht hat wurde ein Volumentrigger implementiert, dieser beruht auch auf Bounds und kann im Editor nach Belieben angepasst werden. Um verschiedene Volumentrigger </w:t>
+        <w:t xml:space="preserve">Um festzustellen, ob der Ball das Ziel erreicht hat wurde ein Volumentrigger implementiert, dieser beruht auch auf </w:t>
+      </w:r>
+      <w:proofErr w:type="spellStart"/>
+      <w:r>
+        <w:t>Bounds</w:t>
+      </w:r>
+      <w:proofErr w:type="spellEnd"/>
+      <w:r>
+        <w:t xml:space="preserve"> und kann im Editor nach Belieben angepasst werden. Um verschiedene Volumentrigger </w:t>
       </w:r>
       <w:r>
         <w:t xml:space="preserve">besser </w:t>
@@ -451,21 +509,47 @@
           </wp:anchor>
         </w:drawing>
       </w:r>
+      <w:proofErr w:type="spellStart"/>
       <w:r>
         <w:t>Bumper</w:t>
       </w:r>
+      <w:proofErr w:type="spellEnd"/>
       <w:r>
         <w:tab/>
-        <w:t>Die Kollision gegen einen Bumper wird mit einer Zylinder Kollisionserkennung berechnet. Dabei wir</w:t>
-      </w:r>
-      <w:r>
-        <w:t xml:space="preserve">d eine </w:t>
+        <w:t xml:space="preserve">Die Kollision gegen einen </w:t>
+      </w:r>
+      <w:proofErr w:type="spellStart"/>
+      <w:r>
+        <w:t>Bumper</w:t>
+      </w:r>
+      <w:proofErr w:type="spellEnd"/>
+      <w:r>
+        <w:t xml:space="preserve"> wird mit einer Zylinder Kollisionserkennung berechnet. Dabei wir</w:t>
+      </w:r>
+      <w:r>
+        <w:t xml:space="preserve">d </w:t>
+      </w:r>
+      <w:proofErr w:type="gramStart"/>
+      <w:r>
+        <w:t>eine</w:t>
+      </w:r>
+      <w:proofErr w:type="gramEnd"/>
+      <w:r>
+        <w:t xml:space="preserve"> </w:t>
       </w:r>
       <w:r>
         <w:t>Kreis-gegen-</w:t>
       </w:r>
       <w:r>
-        <w:t>Kreis Überschneidung gesucht und mit der Höhe des Zylinders verglichen. Die Normale ist der Vektor von Bumper Mittelpunkt zu Ball Mittelpunkt, wobei die Höhe des Vektors auf null gestellt wird.</w:t>
+        <w:t xml:space="preserve">Kreis Überschneidung gesucht und mit der Höhe des Zylinders verglichen. Die Normale ist der Vektor von </w:t>
+      </w:r>
+      <w:proofErr w:type="spellStart"/>
+      <w:r>
+        <w:t>Bumper</w:t>
+      </w:r>
+      <w:proofErr w:type="spellEnd"/>
+      <w:r>
+        <w:t xml:space="preserve"> Mittelpunkt zu Ball Mittelpunkt, wobei die Höhe des Vektors auf null gestellt wird.</w:t>
       </w:r>
     </w:p>
     <w:p/>
@@ -493,7 +577,23 @@
     </w:p>
     <w:p>
       <w:r>
-        <w:t>Der Golf-Kurs ist sehr einfach erweiterbar, man kann die „Course“ Prefabs in die S</w:t>
+        <w:t>Der Golf-Kurs ist sehr einfach erweiterbar, man kann die „</w:t>
+      </w:r>
+      <w:proofErr w:type="spellStart"/>
+      <w:r>
+        <w:t>Course</w:t>
+      </w:r>
+      <w:proofErr w:type="spellEnd"/>
+      <w:r>
+        <w:t xml:space="preserve">“ </w:t>
+      </w:r>
+      <w:proofErr w:type="spellStart"/>
+      <w:r>
+        <w:t>Prefabs</w:t>
+      </w:r>
+      <w:proofErr w:type="spellEnd"/>
+      <w:r>
+        <w:t xml:space="preserve"> in die S</w:t>
       </w:r>
       <w:r>
         <w:t>z</w:t>
@@ -517,7 +617,15 @@
         <w:t>z</w:t>
       </w:r>
       <w:r>
-        <w:t>ene und speichert diese als Bounds in einer Liste für die Kollision.</w:t>
+        <w:t xml:space="preserve">ene und speichert diese als </w:t>
+      </w:r>
+      <w:proofErr w:type="spellStart"/>
+      <w:r>
+        <w:t>Bounds</w:t>
+      </w:r>
+      <w:proofErr w:type="spellEnd"/>
+      <w:r>
+        <w:t xml:space="preserve"> in einer Liste für die Kollision.</w:t>
       </w:r>
     </w:p>
     <w:p/>
@@ -536,28 +644,26 @@
     </w:p>
     <w:p>
       <w:r>
-        <w:t>-Fixed DeltaTime auf 0,005 gesetzt, um die Kollision auch bei schnellen Ballbewegungen zu garantieren.</w:t>
+        <w:t xml:space="preserve">-Fixed </w:t>
+      </w:r>
+      <w:proofErr w:type="spellStart"/>
+      <w:r>
+        <w:t>Timestep</w:t>
+      </w:r>
+      <w:proofErr w:type="spellEnd"/>
+      <w:r>
+        <w:t xml:space="preserve"> </w:t>
+      </w:r>
+      <w:r>
+        <w:t xml:space="preserve"> auf 0,001</w:t>
+      </w:r>
+      <w:r>
+        <w:t xml:space="preserve"> gesetzt, um die Kollision auch bei schnellen Ballbewegungen zu garantieren.</w:t>
       </w:r>
       <w:bookmarkStart w:id="0" w:name="_GoBack"/>
       <w:bookmarkEnd w:id="0"/>
     </w:p>
     <w:p/>
-    <w:p/>
-    <w:p/>
-    <w:p/>
-    <w:p/>
-    <w:p/>
-    <w:p/>
-    <w:p>
-      <w:r>
-        <w:t>To Do:</w:t>
-      </w:r>
-    </w:p>
-    <w:p>
-      <w:r>
-        <w:t>-Escape Menu Einbauen (Zahnrad logo)</w:t>
-      </w:r>
-    </w:p>
     <w:p/>
     <w:sectPr>
       <w:headerReference w:type="default" r:id="rId10"/>

</xml_diff>